<commit_message>
find placeholders from docs&read json value
</commit_message>
<xml_diff>
--- a/test_doc.docx
+++ b/test_doc.docx
@@ -55,34 +55,376 @@
     <w:p>
       <w:pPr>
         <w:rPr>
+          <w:b/>
+          <w:bCs/>
+          <w:i/>
+          <w:iCs/>
+          <w:lang w:val="en-US"/>
+        </w:rPr>
+      </w:pPr>
+      <w:r>
+        <w:rPr>
+          <w:b/>
+          <w:bCs/>
+          <w:highlight w:val="cyan"/>
+          <w:lang w:val="en-US"/>
+        </w:rPr>
+        <w:t>$$Phone$$</w:t>
+      </w:r>
+    </w:p>
+    <w:p>
+      <w:pPr>
+        <w:rPr>
+          <w:b/>
+          <w:bCs/>
+          <w:i/>
+          <w:iCs/>
+          <w:lang w:val="en-US"/>
+        </w:rPr>
+      </w:pPr>
+    </w:p>
+    <w:p>
+      <w:pPr>
+        <w:rPr>
+          <w:b/>
+          <w:bCs/>
+          <w:i/>
+          <w:iCs/>
+          <w:lang w:val="en-US"/>
+        </w:rPr>
+      </w:pPr>
+      <w:r>
+        <w:rPr>
           <w:rFonts w:hint="eastAsia"/>
           <w:b/>
           <w:bCs/>
-          <w:lang w:val="en-US"/>
-        </w:rPr>
-      </w:pPr>
-      <w:bookmarkStart w:id="1" w:name="OLE_LINK2"/>
-      <w:bookmarkStart w:id="2" w:name="OLE_LINK3"/>
-    </w:p>
-    <w:p>
-      <w:pPr>
-        <w:rPr>
-          <w:b/>
-          <w:bCs/>
-          <w:lang w:val="en-US"/>
-        </w:rPr>
-      </w:pPr>
-    </w:p>
-    <w:p>
-      <w:pPr>
-        <w:rPr>
-          <w:lang w:val="en-US"/>
-        </w:rPr>
-      </w:pPr>
-    </w:p>
-    <w:bookmarkEnd w:id="0"/>
+          <w:i/>
+          <w:iCs/>
+          <w:lang w:val="en-US"/>
+        </w:rPr>
+        <w:t>I am trying to send to $$Name$$ for someone reference.</w:t>
+      </w:r>
+      <w:r>
+        <w:rPr>
+          <w:b/>
+          <w:bCs/>
+          <w:i/>
+          <w:iCs/>
+          <w:lang w:val="en-US"/>
+        </w:rPr>
+        <w:br/>
+      </w:r>
+      <w:r>
+        <w:rPr>
+          <w:b/>
+          <w:bCs/>
+          <w:i/>
+          <w:iCs/>
+          <w:lang w:val="en-US"/>
+        </w:rPr>
+        <w:br/>
+      </w:r>
+      <w:r>
+        <w:rPr>
+          <w:rFonts w:hint="eastAsia"/>
+          <w:b/>
+          <w:bCs/>
+          <w:i/>
+          <w:iCs/>
+          <w:lang w:val="en-US"/>
+        </w:rPr>
+        <w:t>My name is $$Name$$, and my address is $$Address$$</w:t>
+      </w:r>
+      <w:r>
+        <w:rPr>
+          <w:rFonts w:hint="eastAsia"/>
+          <w:b/>
+          <w:bCs/>
+          <w:i/>
+          <w:iCs/>
+          <w:lang w:val="en-US"/>
+        </w:rPr>
+        <w:t>.</w:t>
+      </w:r>
+    </w:p>
+    <w:p>
+      <w:pPr>
+        <w:rPr>
+          <w:b/>
+          <w:bCs/>
+          <w:i/>
+          <w:iCs/>
+          <w:lang w:val="en-US"/>
+        </w:rPr>
+      </w:pPr>
+    </w:p>
+    <w:p>
+      <w:pPr>
+        <w:rPr>
+          <w:b/>
+          <w:bCs/>
+          <w:i/>
+          <w:iCs/>
+          <w:lang w:val="en-US"/>
+        </w:rPr>
+      </w:pPr>
+      <w:bookmarkStart w:id="1" w:name="OLE_LINK4"/>
+      <w:bookmarkStart w:id="2" w:name="OLE_LINK5"/>
+      <w:bookmarkStart w:id="3" w:name="OLE_LINK6"/>
+      <w:r>
+        <w:rPr>
+          <w:rFonts w:hint="eastAsia"/>
+          <w:b/>
+          <w:bCs/>
+          <w:i/>
+          <w:iCs/>
+          <w:lang w:val="en-US"/>
+        </w:rPr>
+        <w:t>$$Name$$, $$Name$$, $$Address$$.</w:t>
+      </w:r>
+    </w:p>
     <w:bookmarkEnd w:id="1"/>
     <w:bookmarkEnd w:id="2"/>
+    <w:bookmarkEnd w:id="3"/>
+    <w:p>
+      <w:pPr>
+        <w:rPr>
+          <w:b/>
+          <w:bCs/>
+          <w:i/>
+          <w:iCs/>
+          <w:lang w:val="en-US"/>
+        </w:rPr>
+      </w:pPr>
+    </w:p>
+    <w:p>
+      <w:pPr>
+        <w:rPr>
+          <w:b/>
+          <w:bCs/>
+          <w:i/>
+          <w:iCs/>
+          <w:lang w:val="en-US"/>
+        </w:rPr>
+      </w:pPr>
+      <w:bookmarkStart w:id="4" w:name="OLE_LINK2"/>
+      <w:bookmarkStart w:id="5" w:name="OLE_LINK3"/>
+      <w:proofErr w:type="gramStart"/>
+      <w:r>
+        <w:rPr>
+          <w:b/>
+          <w:bCs/>
+          <w:i/>
+          <w:iCs/>
+          <w:lang w:val="en-US"/>
+        </w:rPr>
+        <w:t>hello</w:t>
+      </w:r>
+      <w:r>
+        <w:rPr>
+          <w:rFonts w:hint="eastAsia"/>
+          <w:b/>
+          <w:bCs/>
+          <w:i/>
+          <w:iCs/>
+          <w:lang w:val="en-US"/>
+        </w:rPr>
+        <w:t xml:space="preserve">  $</w:t>
+      </w:r>
+      <w:proofErr w:type="gramEnd"/>
+      <w:r>
+        <w:rPr>
+          <w:rFonts w:hint="eastAsia"/>
+          <w:b/>
+          <w:bCs/>
+          <w:i/>
+          <w:iCs/>
+          <w:lang w:val="en-US"/>
+        </w:rPr>
+        <w:t>$Name$$,my address $$Address$$.</w:t>
+      </w:r>
+    </w:p>
+    <w:p>
+      <w:pPr>
+        <w:rPr>
+          <w:lang w:val="en-US"/>
+        </w:rPr>
+      </w:pPr>
+    </w:p>
+    <w:p>
+      <w:pPr>
+        <w:rPr>
+          <w:b/>
+          <w:bCs/>
+          <w:i/>
+          <w:iCs/>
+          <w:lang w:val="en-US"/>
+        </w:rPr>
+      </w:pPr>
+      <w:r>
+        <w:rPr>
+          <w:rFonts w:hint="eastAsia"/>
+          <w:b/>
+          <w:bCs/>
+          <w:i/>
+          <w:iCs/>
+          <w:lang w:val="en-US"/>
+        </w:rPr>
+        <w:t>$$Name$$, $$Name$$, $$Address$$.</w:t>
+      </w:r>
+    </w:p>
+    <w:p>
+      <w:pPr>
+        <w:rPr>
+          <w:b/>
+          <w:bCs/>
+          <w:i/>
+          <w:iCs/>
+          <w:lang w:val="en-US"/>
+        </w:rPr>
+      </w:pPr>
+    </w:p>
+    <w:p>
+      <w:pPr>
+        <w:rPr>
+          <w:b/>
+          <w:bCs/>
+          <w:lang w:val="en-US"/>
+        </w:rPr>
+      </w:pPr>
+      <w:r>
+        <w:rPr>
+          <w:b/>
+          <w:bCs/>
+          <w:lang w:val="en-US"/>
+        </w:rPr>
+        <w:t>$$Name$$</w:t>
+      </w:r>
+      <w:r>
+        <w:rPr>
+          <w:b/>
+          <w:bCs/>
+          <w:lang w:val="en-US"/>
+        </w:rPr>
+        <w:t xml:space="preserve"> </w:t>
+      </w:r>
+      <w:bookmarkStart w:id="6" w:name="OLE_LINK7"/>
+      <w:bookmarkStart w:id="7" w:name="OLE_LINK8"/>
+      <w:r>
+        <w:rPr>
+          <w:b/>
+          <w:bCs/>
+          <w:lang w:val="en-US"/>
+        </w:rPr>
+        <w:t>$$Phone</w:t>
+      </w:r>
+      <w:r>
+        <w:rPr>
+          <w:b/>
+          <w:bCs/>
+          <w:lang w:val="en-US"/>
+        </w:rPr>
+        <w:t>$$</w:t>
+      </w:r>
+      <w:bookmarkEnd w:id="6"/>
+      <w:bookmarkEnd w:id="7"/>
+    </w:p>
+    <w:p>
+      <w:pPr>
+        <w:rPr>
+          <w:b/>
+          <w:bCs/>
+          <w:lang w:val="en-US"/>
+        </w:rPr>
+      </w:pPr>
+    </w:p>
+    <w:p>
+      <w:pPr>
+        <w:rPr>
+          <w:b/>
+          <w:bCs/>
+          <w:lang w:val="en-US"/>
+        </w:rPr>
+      </w:pPr>
+      <w:r>
+        <w:rPr>
+          <w:b/>
+          <w:bCs/>
+          <w:lang w:val="en-US"/>
+        </w:rPr>
+        <w:t>$$Name$$</w:t>
+      </w:r>
+    </w:p>
+    <w:p>
+      <w:pPr>
+        <w:rPr>
+          <w:b/>
+          <w:bCs/>
+          <w:lang w:val="en-US"/>
+        </w:rPr>
+      </w:pPr>
+    </w:p>
+    <w:p>
+      <w:pPr>
+        <w:rPr>
+          <w:b/>
+          <w:bCs/>
+          <w:lang w:val="en-US"/>
+        </w:rPr>
+      </w:pPr>
+      <w:r>
+        <w:rPr>
+          <w:b/>
+          <w:bCs/>
+          <w:lang w:val="en-US"/>
+        </w:rPr>
+        <w:t>$$</w:t>
+      </w:r>
+      <w:r>
+        <w:rPr>
+          <w:b/>
+          <w:bCs/>
+          <w:lang w:val="en-US"/>
+        </w:rPr>
+        <w:t>Address</w:t>
+      </w:r>
+      <w:r>
+        <w:rPr>
+          <w:b/>
+          <w:bCs/>
+          <w:lang w:val="en-US"/>
+        </w:rPr>
+        <w:t>$$</w:t>
+      </w:r>
+    </w:p>
+    <w:p>
+      <w:pPr>
+        <w:rPr>
+          <w:b/>
+          <w:bCs/>
+          <w:lang w:val="en-US"/>
+        </w:rPr>
+      </w:pPr>
+    </w:p>
+    <w:p>
+      <w:pPr>
+        <w:rPr>
+          <w:b/>
+          <w:bCs/>
+          <w:lang w:val="en-US"/>
+        </w:rPr>
+      </w:pPr>
+    </w:p>
+    <w:p>
+      <w:pPr>
+        <w:rPr>
+          <w:lang w:val="en-US"/>
+        </w:rPr>
+      </w:pPr>
+    </w:p>
+    <w:bookmarkEnd w:id="0"/>
+    <w:bookmarkEnd w:id="4"/>
+    <w:bookmarkEnd w:id="5"/>
     <w:p>
       <w:pPr>
         <w:rPr>

</xml_diff>